<commit_message>
Renamed assets folder to media.  Various small corrections/improvements to the documents.
</commit_message>
<xml_diff>
--- a/documents/IterativeEnhancementPlan.docx
+++ b/documents/IterativeEnhancementPlan.docx
@@ -1,6 +1,6 @@
 
 <file path=word/document.xml><?xml version="1.0" encoding="utf-8"?>
-<w:document xmlns:wpc="http://schemas.microsoft.com/office/word/2010/wordprocessingCanvas" xmlns:cx="http://schemas.microsoft.com/office/drawing/2014/chartex" xmlns:cx1="http://schemas.microsoft.com/office/drawing/2015/9/8/chartex" xmlns:cx2="http://schemas.microsoft.com/office/drawing/2015/10/21/chartex" xmlns:cx3="http://schemas.microsoft.com/office/drawing/2016/5/9/chartex" xmlns:cx4="http://schemas.microsoft.com/office/drawing/2016/5/10/chartex" xmlns:cx5="http://schemas.microsoft.com/office/drawing/2016/5/11/chartex" xmlns:cx6="http://schemas.microsoft.com/office/drawing/2016/5/12/chartex" xmlns:cx7="http://schemas.microsoft.com/office/drawing/2016/5/13/chartex" xmlns:cx8="http://schemas.microsoft.com/office/drawing/2016/5/14/chartex" xmlns:mc="http://schemas.openxmlformats.org/markup-compatibility/2006" xmlns:aink="http://schemas.microsoft.com/office/drawing/2016/ink" xmlns:am3d="http://schemas.microsoft.com/office/drawing/2017/model3d" xmlns:o="urn:schemas-microsoft-com:office:office" xmlns:oel="http://schemas.microsoft.com/office/2019/extlst" xmlns:r="http://schemas.openxmlformats.org/officeDocument/2006/relationships" xmlns:m="http://schemas.openxmlformats.org/officeDocument/2006/math" xmlns:v="urn:schemas-microsoft-com:vml" xmlns:wp14="http://schemas.microsoft.com/office/word/2010/wordprocessingDrawing" xmlns:wp="http://schemas.openxmlformats.org/drawingml/2006/wordprocessingDrawing" xmlns:w10="urn:schemas-microsoft-com:office:word" xmlns:w="http://schemas.openxmlformats.org/wordprocessingml/2006/main" xmlns:w14="http://schemas.microsoft.com/office/word/2010/wordml" xmlns:w15="http://schemas.microsoft.com/office/word/2012/wordml" xmlns:w16cex="http://schemas.microsoft.com/office/word/2018/wordml/cex" xmlns:w16cid="http://schemas.microsoft.com/office/word/2016/wordml/cid" xmlns:w16="http://schemas.microsoft.com/office/word/2018/wordml" xmlns:w16sdtdh="http://schemas.microsoft.com/office/word/2020/wordml/sdtdatahash" xmlns:w16se="http://schemas.microsoft.com/office/word/2015/wordml/symex" xmlns:wpg="http://schemas.microsoft.com/office/word/2010/wordprocessingGroup" xmlns:wpi="http://schemas.microsoft.com/office/word/2010/wordprocessingInk" xmlns:wne="http://schemas.microsoft.com/office/word/2006/wordml" xmlns:wps="http://schemas.microsoft.com/office/word/2010/wordprocessingShape" mc:Ignorable="w14 w15 w16se w16cid w16 w16cex w16sdtdh wp14">
+<w:document xmlns:wpc="http://schemas.microsoft.com/office/word/2010/wordprocessingCanvas" xmlns:cx="http://schemas.microsoft.com/office/drawing/2014/chartex" xmlns:cx1="http://schemas.microsoft.com/office/drawing/2015/9/8/chartex" xmlns:cx2="http://schemas.microsoft.com/office/drawing/2015/10/21/chartex" xmlns:cx3="http://schemas.microsoft.com/office/drawing/2016/5/9/chartex" xmlns:cx4="http://schemas.microsoft.com/office/drawing/2016/5/10/chartex" xmlns:cx5="http://schemas.microsoft.com/office/drawing/2016/5/11/chartex" xmlns:cx6="http://schemas.microsoft.com/office/drawing/2016/5/12/chartex" xmlns:cx7="http://schemas.microsoft.com/office/drawing/2016/5/13/chartex" xmlns:cx8="http://schemas.microsoft.com/office/drawing/2016/5/14/chartex" xmlns:mc="http://schemas.openxmlformats.org/markup-compatibility/2006" xmlns:aink="http://schemas.microsoft.com/office/drawing/2016/ink" xmlns:am3d="http://schemas.microsoft.com/office/drawing/2017/model3d" xmlns:o="urn:schemas-microsoft-com:office:office" xmlns:oel="http://schemas.microsoft.com/office/2019/extlst" xmlns:r="http://schemas.openxmlformats.org/officeDocument/2006/relationships" xmlns:m="http://schemas.openxmlformats.org/officeDocument/2006/math" xmlns:v="urn:schemas-microsoft-com:vml" xmlns:wp14="http://schemas.microsoft.com/office/word/2010/wordprocessingDrawing" xmlns:wp="http://schemas.openxmlformats.org/drawingml/2006/wordprocessingDrawing" xmlns:w10="urn:schemas-microsoft-com:office:word" xmlns:w="http://schemas.openxmlformats.org/wordprocessingml/2006/main" xmlns:w14="http://schemas.microsoft.com/office/word/2010/wordml" xmlns:w15="http://schemas.microsoft.com/office/word/2012/wordml" xmlns:w16cex="http://schemas.microsoft.com/office/word/2018/wordml/cex" xmlns:w16cid="http://schemas.microsoft.com/office/word/2016/wordml/cid" xmlns:w16="http://schemas.microsoft.com/office/word/2018/wordml" xmlns:w16du="http://schemas.microsoft.com/office/word/2023/wordml/word16du" xmlns:w16sdtdh="http://schemas.microsoft.com/office/word/2020/wordml/sdtdatahash" xmlns:w16sdtfl="http://schemas.microsoft.com/office/word/2024/wordml/sdtformatlock" xmlns:w16se="http://schemas.microsoft.com/office/word/2015/wordml/symex" xmlns:wpg="http://schemas.microsoft.com/office/word/2010/wordprocessingGroup" xmlns:wpi="http://schemas.microsoft.com/office/word/2010/wordprocessingInk" xmlns:wne="http://schemas.microsoft.com/office/word/2006/wordml" xmlns:wps="http://schemas.microsoft.com/office/word/2010/wordprocessingShape" mc:Ignorable="w14 w15 w16se w16cid w16 w16cex w16sdtdh w16sdtfl w16du wp14">
   <w:body>
     <w:p>
       <w:pPr>
@@ -300,7 +300,13 @@
         <w:t xml:space="preserve">size are set.  </w:t>
       </w:r>
       <w:r>
-        <w:t>There are files with stubs for all classes (no methods yet) and an instance of each object is constructed in Game’s __</w:t>
+        <w:t xml:space="preserve">There are files with stubs for all classes (no methods </w:t>
+      </w:r>
+      <w:r>
+        <w:t xml:space="preserve">or instance variables </w:t>
+      </w:r>
+      <w:r>
+        <w:t>yet) and an instance of each object is constructed in Game’s __</w:t>
       </w:r>
       <w:proofErr w:type="spellStart"/>
       <w:r>
@@ -326,10 +332,7 @@
         <w:contextualSpacing w:val="0"/>
       </w:pPr>
       <w:r>
-        <w:t>The</w:t>
-      </w:r>
-      <w:r>
-        <w:t xml:space="preserve"> </w:t>
+        <w:t xml:space="preserve">The </w:t>
       </w:r>
       <w:r>
         <w:rPr>
@@ -341,13 +344,7 @@
         <w:t>Fighter</w:t>
       </w:r>
       <w:r>
-        <w:t xml:space="preserve"> class (in </w:t>
-      </w:r>
-      <w:r>
-        <w:t>the</w:t>
-      </w:r>
-      <w:r>
-        <w:t xml:space="preserve"> </w:t>
+        <w:t xml:space="preserve"> class (in the </w:t>
       </w:r>
       <w:r>
         <w:rPr>
@@ -357,22 +354,27 @@
         <w:t>Fighter.py</w:t>
       </w:r>
       <w:r>
-        <w:t xml:space="preserve"> file) has stubs </w:t>
-      </w:r>
-      <w:r>
-        <w:t xml:space="preserve">for all its methods, </w:t>
-      </w:r>
-      <w:r>
-        <w:t>per the UML class diagram.  T</w:t>
-      </w:r>
-      <w:r>
-        <w:t xml:space="preserve">he constructor </w:t>
-      </w:r>
-      <w:r>
-        <w:t xml:space="preserve">method </w:t>
-      </w:r>
-      <w:r>
-        <w:t>(</w:t>
+        <w:t xml:space="preserve"> file) has stubs for all its methods, per the UML class diagram, with each method having only </w:t>
+      </w:r>
+      <w:proofErr w:type="gramStart"/>
+      <w:r>
+        <w:t xml:space="preserve">its </w:t>
+      </w:r>
+      <w:proofErr w:type="spellStart"/>
+      <w:r>
+        <w:rPr>
+          <w:i/>
+          <w:iCs/>
+        </w:rPr>
+        <w:t>self</w:t>
+      </w:r>
+      <w:proofErr w:type="gramEnd"/>
+      <w:r>
+        <w:t xml:space="preserve"> parameter</w:t>
+      </w:r>
+      <w:proofErr w:type="spellEnd"/>
+      <w:r>
+        <w:t xml:space="preserve"> at this point.  The constructor method (</w:t>
       </w:r>
       <w:r>
         <w:rPr>
@@ -397,6 +399,7 @@
         </w:rPr>
         <w:t>_</w:t>
       </w:r>
+      <w:proofErr w:type="gramStart"/>
       <w:r>
         <w:rPr>
           <w:i/>
@@ -405,10 +408,11 @@
         <w:t>_</w:t>
       </w:r>
       <w:r>
-        <w:t>)  sets instance variables per parameters and (temporarily)</w:t>
-      </w:r>
-      <w:r>
-        <w:t xml:space="preserve"> prints a simple message.</w:t>
+        <w:t>)  has</w:t>
+      </w:r>
+      <w:proofErr w:type="gramEnd"/>
+      <w:r>
+        <w:t xml:space="preserve"> no instance variable yet (add them as needed in the steps that follow) and (temporarily) prints a simple message.</w:t>
       </w:r>
     </w:p>
     <w:p>
@@ -452,7 +456,7 @@
           <w:i/>
           <w:iCs/>
         </w:rPr>
-        <w:t>assets</w:t>
+        <w:t>media</w:t>
       </w:r>
       <w:r>
         <w:t xml:space="preserve"> folder.  </w:t>
@@ -874,7 +878,7 @@
           <w:i/>
           <w:iCs/>
         </w:rPr>
-        <w:t>assets</w:t>
+        <w:t>media</w:t>
       </w:r>
       <w:r>
         <w:t xml:space="preserve"> folder),</w:t>
@@ -938,6 +942,10 @@
       </w:r>
       <w:proofErr w:type="spellStart"/>
       <w:r>
+        <w:rPr>
+          <w:i/>
+          <w:iCs/>
+        </w:rPr>
         <w:t>init</w:t>
       </w:r>
       <w:proofErr w:type="spellEnd"/>
@@ -1097,6 +1105,7 @@
         </w:rPr>
       </w:pPr>
       <w:proofErr w:type="spellStart"/>
+      <w:proofErr w:type="gramStart"/>
       <w:r>
         <w:rPr>
           <w:rFonts w:ascii="Consolas" w:hAnsi="Consolas" w:cs="Consolas"/>
@@ -1116,6 +1125,7 @@
         <w:t>.image</w:t>
       </w:r>
       <w:proofErr w:type="spellEnd"/>
+      <w:proofErr w:type="gramEnd"/>
       <w:r>
         <w:rPr>
           <w:rFonts w:ascii="Consolas" w:hAnsi="Consolas" w:cs="Consolas"/>
@@ -1152,7 +1162,25 @@
           <w:sz w:val="21"/>
           <w:szCs w:val="21"/>
         </w:rPr>
-        <w:t>"../assets/fighter.png"</w:t>
+        <w:t>"../</w:t>
+      </w:r>
+      <w:r>
+        <w:rPr>
+          <w:rFonts w:ascii="Consolas" w:hAnsi="Consolas" w:cs="Consolas"/>
+          <w:color w:val="067D17"/>
+          <w:sz w:val="21"/>
+          <w:szCs w:val="21"/>
+        </w:rPr>
+        <w:t>media</w:t>
+      </w:r>
+      <w:r>
+        <w:rPr>
+          <w:rFonts w:ascii="Consolas" w:hAnsi="Consolas" w:cs="Consolas"/>
+          <w:color w:val="067D17"/>
+          <w:sz w:val="21"/>
+          <w:szCs w:val="21"/>
+        </w:rPr>
+        <w:t>/fighter.png"</w:t>
       </w:r>
       <w:r>
         <w:rPr>
@@ -1642,6 +1670,7 @@
         </w:rPr>
       </w:pPr>
       <w:proofErr w:type="spellStart"/>
+      <w:proofErr w:type="gramStart"/>
       <w:r>
         <w:rPr>
           <w:rFonts w:ascii="Consolas" w:hAnsi="Consolas" w:cs="Consolas"/>
@@ -1658,7 +1687,17 @@
           <w:sz w:val="21"/>
           <w:szCs w:val="21"/>
         </w:rPr>
-        <w:t>.fire_sound</w:t>
+        <w:t>.fire</w:t>
+      </w:r>
+      <w:proofErr w:type="gramEnd"/>
+      <w:r>
+        <w:rPr>
+          <w:rFonts w:ascii="Consolas" w:hAnsi="Consolas" w:cs="Consolas"/>
+          <w:color w:val="080808"/>
+          <w:sz w:val="21"/>
+          <w:szCs w:val="21"/>
+        </w:rPr>
+        <w:t>_sound</w:t>
       </w:r>
       <w:proofErr w:type="spellEnd"/>
       <w:r>
@@ -1697,7 +1736,25 @@
           <w:sz w:val="21"/>
           <w:szCs w:val="21"/>
         </w:rPr>
-        <w:t>"../assets/pew.wav"</w:t>
+        <w:t>"../</w:t>
+      </w:r>
+      <w:r>
+        <w:rPr>
+          <w:rFonts w:ascii="Consolas" w:hAnsi="Consolas" w:cs="Consolas"/>
+          <w:color w:val="067D17"/>
+          <w:sz w:val="21"/>
+          <w:szCs w:val="21"/>
+        </w:rPr>
+        <w:t>media</w:t>
+      </w:r>
+      <w:r>
+        <w:rPr>
+          <w:rFonts w:ascii="Consolas" w:hAnsi="Consolas" w:cs="Consolas"/>
+          <w:color w:val="067D17"/>
+          <w:sz w:val="21"/>
+          <w:szCs w:val="21"/>
+        </w:rPr>
+        <w:t>/pew.wav"</w:t>
       </w:r>
       <w:r>
         <w:rPr>
@@ -1780,7 +1837,7 @@
     </w:p>
     <w:p>
       <w:pPr>
-        <w:spacing w:before="120"/>
+        <w:spacing w:before="120" w:line="360" w:lineRule="auto"/>
         <w:rPr>
           <w:rFonts w:ascii="Consolas" w:hAnsi="Consolas" w:cs="Consolas"/>
           <w:color w:val="080808"/>
@@ -1904,31 +1961,6 @@
           <w:szCs w:val="21"/>
         </w:rPr>
         <w:t>, events):</w:t>
-      </w:r>
-    </w:p>
-    <w:p>
-      <w:pPr>
-        <w:spacing w:before="240"/>
-      </w:pPr>
-    </w:p>
-    <w:p>
-      <w:pPr>
-        <w:spacing w:before="120"/>
-        <w:rPr>
-          <w:b/>
-          <w:bCs/>
-          <w:i/>
-          <w:iCs/>
-        </w:rPr>
-      </w:pPr>
-      <w:r>
-        <w:rPr>
-          <w:b/>
-          <w:bCs/>
-          <w:i/>
-          <w:iCs/>
-        </w:rPr>
-        <w:br w:type="page"/>
       </w:r>
     </w:p>
     <w:p>
@@ -2130,7 +2162,13 @@
         <w:t xml:space="preserve">, </w:t>
       </w:r>
       <w:r>
-        <w:t>with your instructor]  A blank screen appears.  The background, caption and screen size are set.  There are files with stubs for all classes (no methods yet) and an instance of each object is constructed in Game’s __</w:t>
+        <w:t xml:space="preserve">with your instructor]  A blank screen appears.  The background, caption and screen size are set.  There are files with stubs for all classes (no methods </w:t>
+      </w:r>
+      <w:r>
+        <w:t>or instance variables y</w:t>
+      </w:r>
+      <w:r>
+        <w:t>et) and an instance of each object is constructed in Game’s __</w:t>
       </w:r>
       <w:proofErr w:type="spellStart"/>
       <w:r>
@@ -2175,17 +2213,30 @@
           <w:i/>
           <w:iCs/>
         </w:rPr>
-        <w:t>Enemy</w:t>
-      </w:r>
-      <w:r>
-        <w:rPr>
-          <w:i/>
-          <w:iCs/>
-        </w:rPr>
-        <w:t>.py</w:t>
-      </w:r>
-      <w:r>
-        <w:t xml:space="preserve"> file) has stubs for all its methods, per the UML class diagram.  The constructor method (</w:t>
+        <w:t>Enemy.py</w:t>
+      </w:r>
+      <w:r>
+        <w:t xml:space="preserve"> file) has stubs for all its methods, per the UML class diagram, with each method having only </w:t>
+      </w:r>
+      <w:proofErr w:type="gramStart"/>
+      <w:r>
+        <w:t xml:space="preserve">its </w:t>
+      </w:r>
+      <w:proofErr w:type="spellStart"/>
+      <w:r>
+        <w:rPr>
+          <w:i/>
+          <w:iCs/>
+        </w:rPr>
+        <w:t>self</w:t>
+      </w:r>
+      <w:proofErr w:type="gramEnd"/>
+      <w:r>
+        <w:t xml:space="preserve"> parameter</w:t>
+      </w:r>
+      <w:proofErr w:type="spellEnd"/>
+      <w:r>
+        <w:t xml:space="preserve"> at this point.  The constructor method (</w:t>
       </w:r>
       <w:r>
         <w:rPr>
@@ -2210,6 +2261,7 @@
         </w:rPr>
         <w:t>_</w:t>
       </w:r>
+      <w:proofErr w:type="gramStart"/>
       <w:r>
         <w:rPr>
           <w:i/>
@@ -2218,7 +2270,11 @@
         <w:t>_</w:t>
       </w:r>
       <w:r>
-        <w:t>)  sets instance variables per parameters and (temporarily) prints a simple message.</w:t>
+        <w:t>)  has</w:t>
+      </w:r>
+      <w:proofErr w:type="gramEnd"/>
+      <w:r>
+        <w:t xml:space="preserve"> no instance variable yet (add them as needed in the steps that follow) and (temporarily) prints a simple message.</w:t>
       </w:r>
     </w:p>
     <w:p>
@@ -2247,7 +2303,7 @@
           <w:i/>
           <w:iCs/>
         </w:rPr>
-        <w:t>Assets</w:t>
+        <w:t>media</w:t>
       </w:r>
       <w:r>
         <w:t xml:space="preserve"> folder.  </w:t>
@@ -2346,10 +2402,50 @@
         <w:contextualSpacing w:val="0"/>
       </w:pPr>
       <w:r>
-        <w:t xml:space="preserve">The Enemy appears on the screen </w:t>
-      </w:r>
-      <w:r>
-        <w:t>somewhere near the top of the screen</w:t>
+        <w:t xml:space="preserve">The Enemy appears on the screen somewhere near the top of the screen, with </w:t>
+      </w:r>
+      <w:r>
+        <w:rPr>
+          <w:i/>
+          <w:iCs/>
+        </w:rPr>
+        <w:t>__</w:t>
+      </w:r>
+      <w:proofErr w:type="spellStart"/>
+      <w:r>
+        <w:rPr>
+          <w:i/>
+          <w:iCs/>
+        </w:rPr>
+        <w:t>init</w:t>
+      </w:r>
+      <w:proofErr w:type="spellEnd"/>
+      <w:r>
+        <w:rPr>
+          <w:i/>
+          <w:iCs/>
+        </w:rPr>
+        <w:t>__</w:t>
+      </w:r>
+      <w:r>
+        <w:t xml:space="preserve"> having optional parameters for its </w:t>
+      </w:r>
+      <w:r>
+        <w:rPr>
+          <w:i/>
+          <w:iCs/>
+        </w:rPr>
+        <w:t>x</w:t>
+      </w:r>
+      <w:r>
+        <w:t xml:space="preserve"> and </w:t>
+      </w:r>
+      <w:r>
+        <w:rPr>
+          <w:i/>
+          <w:iCs/>
+        </w:rPr>
+        <w:t>y</w:t>
       </w:r>
       <w:r>
         <w:t>.</w:t>
@@ -2543,10 +2639,18 @@
       </w:r>
       <w:proofErr w:type="spellEnd"/>
       <w:r>
-        <w:t>__</w:t>
-      </w:r>
-      <w:r>
-        <w:t>)  sets instance variables per parameters and (temporarily) prints a simple message.</w:t>
+        <w:t>_</w:t>
+      </w:r>
+      <w:proofErr w:type="gramStart"/>
+      <w:r>
+        <w:t>_</w:t>
+      </w:r>
+      <w:r>
+        <w:t>)  sets</w:t>
+      </w:r>
+      <w:proofErr w:type="gramEnd"/>
+      <w:r>
+        <w:t xml:space="preserve"> instance variables per parameters and creates, draws and moves a single temporary Enemy.</w:t>
       </w:r>
     </w:p>
     <w:p>
@@ -2754,6 +2858,7 @@
         </w:rPr>
       </w:pPr>
       <w:proofErr w:type="spellStart"/>
+      <w:proofErr w:type="gramStart"/>
       <w:r>
         <w:rPr>
           <w:rFonts w:ascii="Consolas" w:hAnsi="Consolas" w:cs="Consolas"/>
@@ -2773,6 +2878,7 @@
         <w:t>.image</w:t>
       </w:r>
       <w:proofErr w:type="spellEnd"/>
+      <w:proofErr w:type="gramEnd"/>
       <w:r>
         <w:rPr>
           <w:rFonts w:ascii="Consolas" w:hAnsi="Consolas" w:cs="Consolas"/>
@@ -2809,7 +2915,25 @@
           <w:sz w:val="21"/>
           <w:szCs w:val="21"/>
         </w:rPr>
-        <w:t>"../assets/fighter.png"</w:t>
+        <w:t>"../</w:t>
+      </w:r>
+      <w:r>
+        <w:rPr>
+          <w:rFonts w:ascii="Consolas" w:hAnsi="Consolas" w:cs="Consolas"/>
+          <w:color w:val="067D17"/>
+          <w:sz w:val="21"/>
+          <w:szCs w:val="21"/>
+        </w:rPr>
+        <w:t>media</w:t>
+      </w:r>
+      <w:r>
+        <w:rPr>
+          <w:rFonts w:ascii="Consolas" w:hAnsi="Consolas" w:cs="Consolas"/>
+          <w:color w:val="067D17"/>
+          <w:sz w:val="21"/>
+          <w:szCs w:val="21"/>
+        </w:rPr>
+        <w:t>/fighter.png"</w:t>
       </w:r>
       <w:r>
         <w:rPr>
@@ -3299,6 +3423,7 @@
         </w:rPr>
       </w:pPr>
       <w:proofErr w:type="spellStart"/>
+      <w:proofErr w:type="gramStart"/>
       <w:r>
         <w:rPr>
           <w:rFonts w:ascii="Consolas" w:hAnsi="Consolas" w:cs="Consolas"/>
@@ -3315,7 +3440,17 @@
           <w:sz w:val="21"/>
           <w:szCs w:val="21"/>
         </w:rPr>
-        <w:t>.fire_sound</w:t>
+        <w:t>.fire</w:t>
+      </w:r>
+      <w:proofErr w:type="gramEnd"/>
+      <w:r>
+        <w:rPr>
+          <w:rFonts w:ascii="Consolas" w:hAnsi="Consolas" w:cs="Consolas"/>
+          <w:color w:val="080808"/>
+          <w:sz w:val="21"/>
+          <w:szCs w:val="21"/>
+        </w:rPr>
+        <w:t>_sound</w:t>
       </w:r>
       <w:proofErr w:type="spellEnd"/>
       <w:r>
@@ -3354,7 +3489,25 @@
           <w:sz w:val="21"/>
           <w:szCs w:val="21"/>
         </w:rPr>
-        <w:t>"../assets/pew.wav"</w:t>
+        <w:t>"../</w:t>
+      </w:r>
+      <w:r>
+        <w:rPr>
+          <w:rFonts w:ascii="Consolas" w:hAnsi="Consolas" w:cs="Consolas"/>
+          <w:color w:val="067D17"/>
+          <w:sz w:val="21"/>
+          <w:szCs w:val="21"/>
+        </w:rPr>
+        <w:t>media</w:t>
+      </w:r>
+      <w:r>
+        <w:rPr>
+          <w:rFonts w:ascii="Consolas" w:hAnsi="Consolas" w:cs="Consolas"/>
+          <w:color w:val="067D17"/>
+          <w:sz w:val="21"/>
+          <w:szCs w:val="21"/>
+        </w:rPr>
+        <w:t>/pew.wav"</w:t>
       </w:r>
       <w:r>
         <w:rPr>
@@ -3437,7 +3590,7 @@
     </w:p>
     <w:p>
       <w:pPr>
-        <w:spacing w:before="120"/>
+        <w:spacing w:before="120" w:line="360" w:lineRule="auto"/>
         <w:rPr>
           <w:rFonts w:ascii="Consolas" w:hAnsi="Consolas" w:cs="Consolas"/>
           <w:color w:val="080808"/>
@@ -3816,7 +3969,21 @@
         <w:t xml:space="preserve">, </w:t>
       </w:r>
       <w:r>
-        <w:t>with your instructor]  A blank screen appears.  The background, caption and screen size are set.  There are files with stubs for all classes (no methods yet) and an instance of each object is constructed in Game’s __</w:t>
+        <w:t>with your instructor]  A blank screen appears.  The background, caption and screen size are set.  There are files with stubs for all classes (no methods</w:t>
+      </w:r>
+      <w:r>
+        <w:t xml:space="preserve"> or instance </w:t>
+      </w:r>
+      <w:proofErr w:type="gramStart"/>
+      <w:r>
+        <w:t xml:space="preserve">variables </w:t>
+      </w:r>
+      <w:r>
+        <w:t xml:space="preserve"> yet</w:t>
+      </w:r>
+      <w:proofErr w:type="gramEnd"/>
+      <w:r>
+        <w:t>) and an instance of each object is constructed in Game’s __</w:t>
       </w:r>
       <w:proofErr w:type="spellStart"/>
       <w:r>
@@ -3861,17 +4028,13 @@
           <w:i/>
           <w:iCs/>
         </w:rPr>
-        <w:t>Missile</w:t>
-      </w:r>
-      <w:r>
-        <w:rPr>
-          <w:i/>
-          <w:iCs/>
-        </w:rPr>
-        <w:t>.py</w:t>
-      </w:r>
-      <w:r>
-        <w:t xml:space="preserve"> file) has stubs for all its methods, per the UML class diagram.  The constructor method (</w:t>
+        <w:t>Missile.py</w:t>
+      </w:r>
+      <w:r>
+        <w:t xml:space="preserve"> file) has stubs for all its methods, per the UML class diagram.  </w:t>
+      </w:r>
+      <w:r>
+        <w:t>The constructor method (</w:t>
       </w:r>
       <w:r>
         <w:rPr>
@@ -3896,6 +4059,7 @@
         </w:rPr>
         <w:t>_</w:t>
       </w:r>
+      <w:proofErr w:type="gramStart"/>
       <w:r>
         <w:rPr>
           <w:i/>
@@ -3904,7 +4068,11 @@
         <w:t>_</w:t>
       </w:r>
       <w:r>
-        <w:t>)  sets instance variables per parameters and (temporarily) prints a simple message.</w:t>
+        <w:t>)  has</w:t>
+      </w:r>
+      <w:proofErr w:type="gramEnd"/>
+      <w:r>
+        <w:t xml:space="preserve"> no instance variable yet (add them as needed in the steps that follow) and (temporarily) prints a simple message.</w:t>
       </w:r>
     </w:p>
     <w:p>
@@ -3933,7 +4101,7 @@
           <w:i/>
           <w:iCs/>
         </w:rPr>
-        <w:t>Assets</w:t>
+        <w:t>media</w:t>
       </w:r>
       <w:r>
         <w:t xml:space="preserve"> folder.  </w:t>
@@ -4038,7 +4206,95 @@
         <w:contextualSpacing w:val="0"/>
       </w:pPr>
       <w:r>
-        <w:t>The Missile appears on the screen somewhere near the bottom of the screen.</w:t>
+        <w:t xml:space="preserve">The Missile appears on the screen somewhere near the bottom of the screen, drawn as a </w:t>
+      </w:r>
+      <w:r>
+        <w:rPr>
+          <w:i/>
+          <w:iCs/>
+        </w:rPr>
+        <w:t>Rectangle</w:t>
+      </w:r>
+      <w:r>
+        <w:t xml:space="preserve">, with </w:t>
+      </w:r>
+      <w:r>
+        <w:rPr>
+          <w:i/>
+          <w:iCs/>
+        </w:rPr>
+        <w:t>__</w:t>
+      </w:r>
+      <w:proofErr w:type="spellStart"/>
+      <w:r>
+        <w:rPr>
+          <w:i/>
+          <w:iCs/>
+        </w:rPr>
+        <w:t>init</w:t>
+      </w:r>
+      <w:proofErr w:type="spellEnd"/>
+      <w:r>
+        <w:rPr>
+          <w:i/>
+          <w:iCs/>
+        </w:rPr>
+        <w:t>__</w:t>
+      </w:r>
+      <w:r>
+        <w:t xml:space="preserve"> having optional parameters for its </w:t>
+      </w:r>
+      <w:r>
+        <w:rPr>
+          <w:i/>
+          <w:iCs/>
+        </w:rPr>
+        <w:t>x</w:t>
+      </w:r>
+      <w:r>
+        <w:t xml:space="preserve">, </w:t>
+      </w:r>
+      <w:proofErr w:type="gramStart"/>
+      <w:r>
+        <w:rPr>
+          <w:i/>
+          <w:iCs/>
+        </w:rPr>
+        <w:t>y,</w:t>
+      </w:r>
+      <w:r>
+        <w:t xml:space="preserve">  </w:t>
+      </w:r>
+      <w:r>
+        <w:rPr>
+          <w:i/>
+          <w:iCs/>
+        </w:rPr>
+        <w:t>color</w:t>
+      </w:r>
+      <w:proofErr w:type="gramEnd"/>
+      <w:r>
+        <w:t xml:space="preserve">, </w:t>
+      </w:r>
+      <w:r>
+        <w:rPr>
+          <w:i/>
+          <w:iCs/>
+        </w:rPr>
+        <w:t>width</w:t>
+      </w:r>
+      <w:r>
+        <w:t xml:space="preserve"> and </w:t>
+      </w:r>
+      <w:r>
+        <w:rPr>
+          <w:i/>
+          <w:iCs/>
+        </w:rPr>
+        <w:t>height</w:t>
+      </w:r>
+      <w:r>
+        <w:t>.</w:t>
       </w:r>
     </w:p>
     <w:p>
@@ -4394,6 +4650,7 @@
         </w:rPr>
       </w:pPr>
       <w:proofErr w:type="spellStart"/>
+      <w:proofErr w:type="gramStart"/>
       <w:r>
         <w:rPr>
           <w:rFonts w:ascii="Consolas" w:hAnsi="Consolas" w:cs="Consolas"/>
@@ -4413,6 +4670,7 @@
         <w:t>.image</w:t>
       </w:r>
       <w:proofErr w:type="spellEnd"/>
+      <w:proofErr w:type="gramEnd"/>
       <w:r>
         <w:rPr>
           <w:rFonts w:ascii="Consolas" w:hAnsi="Consolas" w:cs="Consolas"/>
@@ -4449,7 +4707,25 @@
           <w:sz w:val="21"/>
           <w:szCs w:val="21"/>
         </w:rPr>
-        <w:t>"../assets/fighter.png"</w:t>
+        <w:t>"../</w:t>
+      </w:r>
+      <w:r>
+        <w:rPr>
+          <w:rFonts w:ascii="Consolas" w:hAnsi="Consolas" w:cs="Consolas"/>
+          <w:color w:val="067D17"/>
+          <w:sz w:val="21"/>
+          <w:szCs w:val="21"/>
+        </w:rPr>
+        <w:t>media</w:t>
+      </w:r>
+      <w:r>
+        <w:rPr>
+          <w:rFonts w:ascii="Consolas" w:hAnsi="Consolas" w:cs="Consolas"/>
+          <w:color w:val="067D17"/>
+          <w:sz w:val="21"/>
+          <w:szCs w:val="21"/>
+        </w:rPr>
+        <w:t>/fighter.png"</w:t>
       </w:r>
       <w:r>
         <w:rPr>
@@ -4939,6 +5215,7 @@
         </w:rPr>
       </w:pPr>
       <w:proofErr w:type="spellStart"/>
+      <w:proofErr w:type="gramStart"/>
       <w:r>
         <w:rPr>
           <w:rFonts w:ascii="Consolas" w:hAnsi="Consolas" w:cs="Consolas"/>
@@ -4955,7 +5232,17 @@
           <w:sz w:val="21"/>
           <w:szCs w:val="21"/>
         </w:rPr>
-        <w:t>.fire_sound</w:t>
+        <w:t>.fire</w:t>
+      </w:r>
+      <w:proofErr w:type="gramEnd"/>
+      <w:r>
+        <w:rPr>
+          <w:rFonts w:ascii="Consolas" w:hAnsi="Consolas" w:cs="Consolas"/>
+          <w:color w:val="080808"/>
+          <w:sz w:val="21"/>
+          <w:szCs w:val="21"/>
+        </w:rPr>
+        <w:t>_sound</w:t>
       </w:r>
       <w:proofErr w:type="spellEnd"/>
       <w:r>
@@ -4994,7 +5281,25 @@
           <w:sz w:val="21"/>
           <w:szCs w:val="21"/>
         </w:rPr>
-        <w:t>"../assets/pew.wav"</w:t>
+        <w:t>"../</w:t>
+      </w:r>
+      <w:r>
+        <w:rPr>
+          <w:rFonts w:ascii="Consolas" w:hAnsi="Consolas" w:cs="Consolas"/>
+          <w:color w:val="067D17"/>
+          <w:sz w:val="21"/>
+          <w:szCs w:val="21"/>
+        </w:rPr>
+        <w:t>media</w:t>
+      </w:r>
+      <w:r>
+        <w:rPr>
+          <w:rFonts w:ascii="Consolas" w:hAnsi="Consolas" w:cs="Consolas"/>
+          <w:color w:val="067D17"/>
+          <w:sz w:val="21"/>
+          <w:szCs w:val="21"/>
+        </w:rPr>
+        <w:t>/pew.wav"</w:t>
       </w:r>
       <w:r>
         <w:rPr>
@@ -5077,7 +5382,7 @@
     </w:p>
     <w:p>
       <w:pPr>
-        <w:spacing w:before="120"/>
+        <w:spacing w:before="120" w:line="360" w:lineRule="auto"/>
         <w:rPr>
           <w:rFonts w:ascii="Consolas" w:hAnsi="Consolas" w:cs="Consolas"/>
           <w:color w:val="080808"/>
@@ -5224,7 +5529,7 @@
 </file>
 
 <file path=word/numbering.xml><?xml version="1.0" encoding="utf-8"?>
-<w:numbering xmlns:wpc="http://schemas.microsoft.com/office/word/2010/wordprocessingCanvas" xmlns:cx="http://schemas.microsoft.com/office/drawing/2014/chartex" xmlns:cx1="http://schemas.microsoft.com/office/drawing/2015/9/8/chartex" xmlns:cx2="http://schemas.microsoft.com/office/drawing/2015/10/21/chartex" xmlns:cx3="http://schemas.microsoft.com/office/drawing/2016/5/9/chartex" xmlns:cx4="http://schemas.microsoft.com/office/drawing/2016/5/10/chartex" xmlns:cx5="http://schemas.microsoft.com/office/drawing/2016/5/11/chartex" xmlns:cx6="http://schemas.microsoft.com/office/drawing/2016/5/12/chartex" xmlns:cx7="http://schemas.microsoft.com/office/drawing/2016/5/13/chartex" xmlns:cx8="http://schemas.microsoft.com/office/drawing/2016/5/14/chartex" xmlns:mc="http://schemas.openxmlformats.org/markup-compatibility/2006" xmlns:aink="http://schemas.microsoft.com/office/drawing/2016/ink" xmlns:am3d="http://schemas.microsoft.com/office/drawing/2017/model3d" xmlns:o="urn:schemas-microsoft-com:office:office" xmlns:oel="http://schemas.microsoft.com/office/2019/extlst" xmlns:r="http://schemas.openxmlformats.org/officeDocument/2006/relationships" xmlns:m="http://schemas.openxmlformats.org/officeDocument/2006/math" xmlns:v="urn:schemas-microsoft-com:vml" xmlns:wp14="http://schemas.microsoft.com/office/word/2010/wordprocessingDrawing" xmlns:wp="http://schemas.openxmlformats.org/drawingml/2006/wordprocessingDrawing" xmlns:w10="urn:schemas-microsoft-com:office:word" xmlns:w="http://schemas.openxmlformats.org/wordprocessingml/2006/main" xmlns:w14="http://schemas.microsoft.com/office/word/2010/wordml" xmlns:w15="http://schemas.microsoft.com/office/word/2012/wordml" xmlns:w16cex="http://schemas.microsoft.com/office/word/2018/wordml/cex" xmlns:w16cid="http://schemas.microsoft.com/office/word/2016/wordml/cid" xmlns:w16="http://schemas.microsoft.com/office/word/2018/wordml" xmlns:w16sdtdh="http://schemas.microsoft.com/office/word/2020/wordml/sdtdatahash" xmlns:w16se="http://schemas.microsoft.com/office/word/2015/wordml/symex" xmlns:wpg="http://schemas.microsoft.com/office/word/2010/wordprocessingGroup" xmlns:wpi="http://schemas.microsoft.com/office/word/2010/wordprocessingInk" xmlns:wne="http://schemas.microsoft.com/office/word/2006/wordml" xmlns:wps="http://schemas.microsoft.com/office/word/2010/wordprocessingShape" mc:Ignorable="w14 w15 w16se w16cid w16 w16cex w16sdtdh wp14">
+<w:numbering xmlns:wpc="http://schemas.microsoft.com/office/word/2010/wordprocessingCanvas" xmlns:cx="http://schemas.microsoft.com/office/drawing/2014/chartex" xmlns:cx1="http://schemas.microsoft.com/office/drawing/2015/9/8/chartex" xmlns:cx2="http://schemas.microsoft.com/office/drawing/2015/10/21/chartex" xmlns:cx3="http://schemas.microsoft.com/office/drawing/2016/5/9/chartex" xmlns:cx4="http://schemas.microsoft.com/office/drawing/2016/5/10/chartex" xmlns:cx5="http://schemas.microsoft.com/office/drawing/2016/5/11/chartex" xmlns:cx6="http://schemas.microsoft.com/office/drawing/2016/5/12/chartex" xmlns:cx7="http://schemas.microsoft.com/office/drawing/2016/5/13/chartex" xmlns:cx8="http://schemas.microsoft.com/office/drawing/2016/5/14/chartex" xmlns:mc="http://schemas.openxmlformats.org/markup-compatibility/2006" xmlns:aink="http://schemas.microsoft.com/office/drawing/2016/ink" xmlns:am3d="http://schemas.microsoft.com/office/drawing/2017/model3d" xmlns:o="urn:schemas-microsoft-com:office:office" xmlns:oel="http://schemas.microsoft.com/office/2019/extlst" xmlns:r="http://schemas.openxmlformats.org/officeDocument/2006/relationships" xmlns:m="http://schemas.openxmlformats.org/officeDocument/2006/math" xmlns:v="urn:schemas-microsoft-com:vml" xmlns:wp14="http://schemas.microsoft.com/office/word/2010/wordprocessingDrawing" xmlns:wp="http://schemas.openxmlformats.org/drawingml/2006/wordprocessingDrawing" xmlns:w10="urn:schemas-microsoft-com:office:word" xmlns:w="http://schemas.openxmlformats.org/wordprocessingml/2006/main" xmlns:w14="http://schemas.microsoft.com/office/word/2010/wordml" xmlns:w15="http://schemas.microsoft.com/office/word/2012/wordml" xmlns:w16cex="http://schemas.microsoft.com/office/word/2018/wordml/cex" xmlns:w16cid="http://schemas.microsoft.com/office/word/2016/wordml/cid" xmlns:w16="http://schemas.microsoft.com/office/word/2018/wordml" xmlns:w16du="http://schemas.microsoft.com/office/word/2023/wordml/word16du" xmlns:w16sdtdh="http://schemas.microsoft.com/office/word/2020/wordml/sdtdatahash" xmlns:w16sdtfl="http://schemas.microsoft.com/office/word/2024/wordml/sdtformatlock" xmlns:w16se="http://schemas.microsoft.com/office/word/2015/wordml/symex" xmlns:wpg="http://schemas.microsoft.com/office/word/2010/wordprocessingGroup" xmlns:wpi="http://schemas.microsoft.com/office/word/2010/wordprocessingInk" xmlns:wne="http://schemas.microsoft.com/office/word/2006/wordml" xmlns:wps="http://schemas.microsoft.com/office/word/2010/wordprocessingShape" mc:Ignorable="w14 w15 w16se w16cid w16 w16cex w16sdtdh w16sdtfl w16du wp14">
   <w:abstractNum w:abstractNumId="0" w15:restartNumberingAfterBreak="0">
     <w:nsid w:val="01B536A7"/>
     <w:multiLevelType w:val="hybridMultilevel"/>
@@ -6693,7 +6998,7 @@
 </file>
 
 <file path=word/styles.xml><?xml version="1.0" encoding="utf-8"?>
-<w:styles xmlns:mc="http://schemas.openxmlformats.org/markup-compatibility/2006" xmlns:r="http://schemas.openxmlformats.org/officeDocument/2006/relationships" xmlns:w="http://schemas.openxmlformats.org/wordprocessingml/2006/main" xmlns:w14="http://schemas.microsoft.com/office/word/2010/wordml" xmlns:w15="http://schemas.microsoft.com/office/word/2012/wordml" xmlns:w16cex="http://schemas.microsoft.com/office/word/2018/wordml/cex" xmlns:w16cid="http://schemas.microsoft.com/office/word/2016/wordml/cid" xmlns:w16="http://schemas.microsoft.com/office/word/2018/wordml" xmlns:w16sdtdh="http://schemas.microsoft.com/office/word/2020/wordml/sdtdatahash" xmlns:w16se="http://schemas.microsoft.com/office/word/2015/wordml/symex" mc:Ignorable="w14 w15 w16se w16cid w16 w16cex w16sdtdh">
+<w:styles xmlns:mc="http://schemas.openxmlformats.org/markup-compatibility/2006" xmlns:r="http://schemas.openxmlformats.org/officeDocument/2006/relationships" xmlns:w="http://schemas.openxmlformats.org/wordprocessingml/2006/main" xmlns:w14="http://schemas.microsoft.com/office/word/2010/wordml" xmlns:w15="http://schemas.microsoft.com/office/word/2012/wordml" xmlns:w16cex="http://schemas.microsoft.com/office/word/2018/wordml/cex" xmlns:w16cid="http://schemas.microsoft.com/office/word/2016/wordml/cid" xmlns:w16="http://schemas.microsoft.com/office/word/2018/wordml" xmlns:w16du="http://schemas.microsoft.com/office/word/2023/wordml/word16du" xmlns:w16sdtdh="http://schemas.microsoft.com/office/word/2020/wordml/sdtdatahash" xmlns:w16sdtfl="http://schemas.microsoft.com/office/word/2024/wordml/sdtformatlock" xmlns:w16se="http://schemas.microsoft.com/office/word/2015/wordml/symex" mc:Ignorable="w14 w15 w16se w16cid w16 w16cex w16sdtdh w16sdtfl w16du">
   <w:docDefaults>
     <w:rPrDefault>
       <w:rPr>

</xml_diff>

<commit_message>
Change RECT to LINE for the Missile.
</commit_message>
<xml_diff>
--- a/documents/IterativeEnhancementPlan.docx
+++ b/documents/IterativeEnhancementPlan.docx
@@ -1136,14 +1136,25 @@
         <w:t xml:space="preserve"> = </w:t>
       </w:r>
       <w:proofErr w:type="spellStart"/>
-      <w:r>
-        <w:rPr>
-          <w:rFonts w:ascii="Consolas" w:hAnsi="Consolas" w:cs="Consolas"/>
-          <w:color w:val="080808"/>
-          <w:sz w:val="21"/>
-          <w:szCs w:val="21"/>
-        </w:rPr>
-        <w:t>pygame.image.load</w:t>
+      <w:proofErr w:type="gramStart"/>
+      <w:r>
+        <w:rPr>
+          <w:rFonts w:ascii="Consolas" w:hAnsi="Consolas" w:cs="Consolas"/>
+          <w:color w:val="080808"/>
+          <w:sz w:val="21"/>
+          <w:szCs w:val="21"/>
+        </w:rPr>
+        <w:t>pygame.image</w:t>
+      </w:r>
+      <w:proofErr w:type="gramEnd"/>
+      <w:r>
+        <w:rPr>
+          <w:rFonts w:ascii="Consolas" w:hAnsi="Consolas" w:cs="Consolas"/>
+          <w:color w:val="080808"/>
+          <w:sz w:val="21"/>
+          <w:szCs w:val="21"/>
+        </w:rPr>
+        <w:t>.load</w:t>
       </w:r>
       <w:proofErr w:type="spellEnd"/>
       <w:r>
@@ -1710,14 +1721,25 @@
         <w:t xml:space="preserve"> = </w:t>
       </w:r>
       <w:proofErr w:type="spellStart"/>
-      <w:r>
-        <w:rPr>
-          <w:rFonts w:ascii="Consolas" w:hAnsi="Consolas" w:cs="Consolas"/>
-          <w:color w:val="080808"/>
-          <w:sz w:val="21"/>
-          <w:szCs w:val="21"/>
-        </w:rPr>
-        <w:t>pygame.mixer.Sound</w:t>
+      <w:proofErr w:type="gramStart"/>
+      <w:r>
+        <w:rPr>
+          <w:rFonts w:ascii="Consolas" w:hAnsi="Consolas" w:cs="Consolas"/>
+          <w:color w:val="080808"/>
+          <w:sz w:val="21"/>
+          <w:szCs w:val="21"/>
+        </w:rPr>
+        <w:t>pygame.mixer</w:t>
+      </w:r>
+      <w:proofErr w:type="gramEnd"/>
+      <w:r>
+        <w:rPr>
+          <w:rFonts w:ascii="Consolas" w:hAnsi="Consolas" w:cs="Consolas"/>
+          <w:color w:val="080808"/>
+          <w:sz w:val="21"/>
+          <w:szCs w:val="21"/>
+        </w:rPr>
+        <w:t>.Sound</w:t>
       </w:r>
       <w:proofErr w:type="spellEnd"/>
       <w:r>
@@ -2889,14 +2911,25 @@
         <w:t xml:space="preserve"> = </w:t>
       </w:r>
       <w:proofErr w:type="spellStart"/>
-      <w:r>
-        <w:rPr>
-          <w:rFonts w:ascii="Consolas" w:hAnsi="Consolas" w:cs="Consolas"/>
-          <w:color w:val="080808"/>
-          <w:sz w:val="21"/>
-          <w:szCs w:val="21"/>
-        </w:rPr>
-        <w:t>pygame.image.load</w:t>
+      <w:proofErr w:type="gramStart"/>
+      <w:r>
+        <w:rPr>
+          <w:rFonts w:ascii="Consolas" w:hAnsi="Consolas" w:cs="Consolas"/>
+          <w:color w:val="080808"/>
+          <w:sz w:val="21"/>
+          <w:szCs w:val="21"/>
+        </w:rPr>
+        <w:t>pygame.image</w:t>
+      </w:r>
+      <w:proofErr w:type="gramEnd"/>
+      <w:r>
+        <w:rPr>
+          <w:rFonts w:ascii="Consolas" w:hAnsi="Consolas" w:cs="Consolas"/>
+          <w:color w:val="080808"/>
+          <w:sz w:val="21"/>
+          <w:szCs w:val="21"/>
+        </w:rPr>
+        <w:t>.load</w:t>
       </w:r>
       <w:proofErr w:type="spellEnd"/>
       <w:r>
@@ -3463,14 +3496,25 @@
         <w:t xml:space="preserve"> = </w:t>
       </w:r>
       <w:proofErr w:type="spellStart"/>
-      <w:r>
-        <w:rPr>
-          <w:rFonts w:ascii="Consolas" w:hAnsi="Consolas" w:cs="Consolas"/>
-          <w:color w:val="080808"/>
-          <w:sz w:val="21"/>
-          <w:szCs w:val="21"/>
-        </w:rPr>
-        <w:t>pygame.mixer.Sound</w:t>
+      <w:proofErr w:type="gramStart"/>
+      <w:r>
+        <w:rPr>
+          <w:rFonts w:ascii="Consolas" w:hAnsi="Consolas" w:cs="Consolas"/>
+          <w:color w:val="080808"/>
+          <w:sz w:val="21"/>
+          <w:szCs w:val="21"/>
+        </w:rPr>
+        <w:t>pygame.mixer</w:t>
+      </w:r>
+      <w:proofErr w:type="gramEnd"/>
+      <w:r>
+        <w:rPr>
+          <w:rFonts w:ascii="Consolas" w:hAnsi="Consolas" w:cs="Consolas"/>
+          <w:color w:val="080808"/>
+          <w:sz w:val="21"/>
+          <w:szCs w:val="21"/>
+        </w:rPr>
+        <w:t>.Sound</w:t>
       </w:r>
       <w:proofErr w:type="spellEnd"/>
       <w:r>
@@ -3979,11 +4023,11 @@
         <w:t xml:space="preserve">variables </w:t>
       </w:r>
       <w:r>
-        <w:t xml:space="preserve"> yet</w:t>
+        <w:t xml:space="preserve"> yet)</w:t>
       </w:r>
       <w:proofErr w:type="gramEnd"/>
       <w:r>
-        <w:t>) and an instance of each object is constructed in Game’s __</w:t>
+        <w:t xml:space="preserve"> and an instance of each object is constructed in Game’s __</w:t>
       </w:r>
       <w:proofErr w:type="spellStart"/>
       <w:r>
@@ -4213,7 +4257,7 @@
           <w:i/>
           <w:iCs/>
         </w:rPr>
-        <w:t>Rectangle</w:t>
+        <w:t>Line</w:t>
       </w:r>
       <w:r>
         <w:t xml:space="preserve">, with </w:t>
@@ -4242,7 +4286,20 @@
         <w:t>__</w:t>
       </w:r>
       <w:r>
-        <w:t xml:space="preserve"> having optional parameters for its </w:t>
+        <w:t xml:space="preserve"> having </w:t>
+      </w:r>
+      <w:r>
+        <w:t xml:space="preserve">required parameters for the </w:t>
+      </w:r>
+      <w:r>
+        <w:rPr>
+          <w:i/>
+          <w:iCs/>
+        </w:rPr>
+        <w:t>screen</w:t>
+      </w:r>
+      <w:r>
+        <w:t xml:space="preserve"> and its </w:t>
       </w:r>
       <w:r>
         <w:rPr>
@@ -4252,18 +4309,20 @@
         <w:t>x</w:t>
       </w:r>
       <w:r>
-        <w:t xml:space="preserve">, </w:t>
-      </w:r>
-      <w:proofErr w:type="gramStart"/>
-      <w:r>
-        <w:rPr>
-          <w:i/>
-          <w:iCs/>
-        </w:rPr>
-        <w:t>y,</w:t>
-      </w:r>
-      <w:r>
-        <w:t xml:space="preserve">  </w:t>
+        <w:t xml:space="preserve"> and </w:t>
+      </w:r>
+      <w:r>
+        <w:rPr>
+          <w:i/>
+          <w:iCs/>
+        </w:rPr>
+        <w:t>y</w:t>
+      </w:r>
+      <w:r>
+        <w:t xml:space="preserve"> starting point, as well as </w:t>
+      </w:r>
+      <w:r>
+        <w:t xml:space="preserve">optional parameters for its </w:t>
       </w:r>
       <w:r>
         <w:rPr>
@@ -4272,7 +4331,6 @@
         </w:rPr>
         <w:t>color</w:t>
       </w:r>
-      <w:proofErr w:type="gramEnd"/>
       <w:r>
         <w:t xml:space="preserve">, </w:t>
       </w:r>
@@ -4681,14 +4739,25 @@
         <w:t xml:space="preserve"> = </w:t>
       </w:r>
       <w:proofErr w:type="spellStart"/>
-      <w:r>
-        <w:rPr>
-          <w:rFonts w:ascii="Consolas" w:hAnsi="Consolas" w:cs="Consolas"/>
-          <w:color w:val="080808"/>
-          <w:sz w:val="21"/>
-          <w:szCs w:val="21"/>
-        </w:rPr>
-        <w:t>pygame.image.load</w:t>
+      <w:proofErr w:type="gramStart"/>
+      <w:r>
+        <w:rPr>
+          <w:rFonts w:ascii="Consolas" w:hAnsi="Consolas" w:cs="Consolas"/>
+          <w:color w:val="080808"/>
+          <w:sz w:val="21"/>
+          <w:szCs w:val="21"/>
+        </w:rPr>
+        <w:t>pygame.image</w:t>
+      </w:r>
+      <w:proofErr w:type="gramEnd"/>
+      <w:r>
+        <w:rPr>
+          <w:rFonts w:ascii="Consolas" w:hAnsi="Consolas" w:cs="Consolas"/>
+          <w:color w:val="080808"/>
+          <w:sz w:val="21"/>
+          <w:szCs w:val="21"/>
+        </w:rPr>
+        <w:t>.load</w:t>
       </w:r>
       <w:proofErr w:type="spellEnd"/>
       <w:r>
@@ -5255,14 +5324,25 @@
         <w:t xml:space="preserve"> = </w:t>
       </w:r>
       <w:proofErr w:type="spellStart"/>
-      <w:r>
-        <w:rPr>
-          <w:rFonts w:ascii="Consolas" w:hAnsi="Consolas" w:cs="Consolas"/>
-          <w:color w:val="080808"/>
-          <w:sz w:val="21"/>
-          <w:szCs w:val="21"/>
-        </w:rPr>
-        <w:t>pygame.mixer.Sound</w:t>
+      <w:proofErr w:type="gramStart"/>
+      <w:r>
+        <w:rPr>
+          <w:rFonts w:ascii="Consolas" w:hAnsi="Consolas" w:cs="Consolas"/>
+          <w:color w:val="080808"/>
+          <w:sz w:val="21"/>
+          <w:szCs w:val="21"/>
+        </w:rPr>
+        <w:t>pygame.mixer</w:t>
+      </w:r>
+      <w:proofErr w:type="gramEnd"/>
+      <w:r>
+        <w:rPr>
+          <w:rFonts w:ascii="Consolas" w:hAnsi="Consolas" w:cs="Consolas"/>
+          <w:color w:val="080808"/>
+          <w:sz w:val="21"/>
+          <w:szCs w:val="21"/>
+        </w:rPr>
+        <w:t>.Sound</w:t>
       </w:r>
       <w:proofErr w:type="spellEnd"/>
       <w:r>

</xml_diff>

<commit_message>
Emphasize to add instance variables only as needed.
</commit_message>
<xml_diff>
--- a/documents/IterativeEnhancementPlan.docx
+++ b/documents/IterativeEnhancementPlan.docx
@@ -300,13 +300,48 @@
         <w:t xml:space="preserve">size are set.  </w:t>
       </w:r>
       <w:r>
-        <w:t xml:space="preserve">There are files with stubs for all classes (no methods </w:t>
-      </w:r>
-      <w:r>
+        <w:t xml:space="preserve">There are files with </w:t>
+      </w:r>
+      <w:r>
+        <w:rPr>
+          <w:b/>
+          <w:bCs/>
+          <w:i/>
+          <w:iCs/>
+        </w:rPr>
+        <w:t>stubs</w:t>
+      </w:r>
+      <w:r>
+        <w:t xml:space="preserve"> for all classes (</w:t>
+      </w:r>
+      <w:r>
+        <w:rPr>
+          <w:b/>
+          <w:bCs/>
+        </w:rPr>
+        <w:t xml:space="preserve">no methods </w:t>
+      </w:r>
+      <w:r>
+        <w:rPr>
+          <w:b/>
+          <w:bCs/>
+        </w:rPr>
         <w:t xml:space="preserve">or instance variables </w:t>
       </w:r>
       <w:r>
-        <w:t>yet) and an instance of each object is constructed in Game’s __</w:t>
+        <w:rPr>
+          <w:b/>
+          <w:bCs/>
+        </w:rPr>
+        <w:t>yet</w:t>
+      </w:r>
+      <w:proofErr w:type="gramStart"/>
+      <w:r>
+        <w:t>)</w:t>
+      </w:r>
+      <w:proofErr w:type="gramEnd"/>
+      <w:r>
+        <w:t xml:space="preserve"> and an instance of each object is constructed in Game’s __</w:t>
       </w:r>
       <w:proofErr w:type="spellStart"/>
       <w:r>
@@ -354,15 +389,28 @@
         <w:t>Fighter.py</w:t>
       </w:r>
       <w:r>
-        <w:t xml:space="preserve"> file) has stubs for all its methods, per the UML class diagram, with each method having only </w:t>
+        <w:t xml:space="preserve"> file) has stubs for all its methods, per the UML class diagram, with each method having </w:t>
+      </w:r>
+      <w:r>
+        <w:rPr>
+          <w:b/>
+          <w:bCs/>
+        </w:rPr>
+        <w:t xml:space="preserve">only </w:t>
       </w:r>
       <w:proofErr w:type="gramStart"/>
       <w:r>
+        <w:rPr>
+          <w:b/>
+          <w:bCs/>
+        </w:rPr>
         <w:t xml:space="preserve">its </w:t>
       </w:r>
       <w:proofErr w:type="spellStart"/>
       <w:r>
         <w:rPr>
+          <w:b/>
+          <w:bCs/>
           <w:i/>
           <w:iCs/>
         </w:rPr>
@@ -370,6 +418,10 @@
       </w:r>
       <w:proofErr w:type="gramEnd"/>
       <w:r>
+        <w:rPr>
+          <w:b/>
+          <w:bCs/>
+        </w:rPr>
         <w:t xml:space="preserve"> parameter</w:t>
       </w:r>
       <w:proofErr w:type="spellEnd"/>
@@ -412,7 +464,42 @@
       </w:r>
       <w:proofErr w:type="gramEnd"/>
       <w:r>
-        <w:t xml:space="preserve"> no instance variable yet (add them as needed in the steps that follow) and (temporarily) prints a simple message.</w:t>
+        <w:t xml:space="preserve"> </w:t>
+      </w:r>
+      <w:r>
+        <w:rPr>
+          <w:b/>
+          <w:bCs/>
+        </w:rPr>
+        <w:t xml:space="preserve">no instance variable yet (add them </w:t>
+      </w:r>
+      <w:r>
+        <w:rPr>
+          <w:b/>
+          <w:bCs/>
+          <w:i/>
+          <w:iCs/>
+        </w:rPr>
+        <w:t xml:space="preserve">only as </w:t>
+      </w:r>
+      <w:r>
+        <w:rPr>
+          <w:b/>
+          <w:bCs/>
+          <w:i/>
+          <w:iCs/>
+        </w:rPr>
+        <w:t>needed</w:t>
+      </w:r>
+      <w:r>
+        <w:rPr>
+          <w:b/>
+          <w:bCs/>
+        </w:rPr>
+        <w:t xml:space="preserve"> in the steps that follow)</w:t>
+      </w:r>
+      <w:r>
+        <w:t xml:space="preserve"> and (temporarily) prints a simple message.</w:t>
       </w:r>
     </w:p>
     <w:p>
@@ -573,7 +660,10 @@
         <w:t>appears</w:t>
       </w:r>
       <w:r>
-        <w:t xml:space="preserve"> on the screen as specified.</w:t>
+        <w:t xml:space="preserve"> on the screen </w:t>
+      </w:r>
+      <w:r>
+        <w:t>centered, near the bottom.</w:t>
       </w:r>
     </w:p>
     <w:p>
@@ -2184,13 +2274,42 @@
         <w:t xml:space="preserve">, </w:t>
       </w:r>
       <w:r>
-        <w:t xml:space="preserve">with your instructor]  A blank screen appears.  The background, caption and screen size are set.  There are files with stubs for all classes (no methods </w:t>
-      </w:r>
-      <w:r>
-        <w:t>or instance variables y</w:t>
-      </w:r>
-      <w:r>
-        <w:t>et) and an instance of each object is constructed in Game’s __</w:t>
+        <w:t xml:space="preserve">with your </w:t>
+      </w:r>
+      <w:proofErr w:type="gramStart"/>
+      <w:r>
+        <w:t>instructor]  A</w:t>
+      </w:r>
+      <w:proofErr w:type="gramEnd"/>
+      <w:r>
+        <w:t xml:space="preserve"> blank screen appears.  The background, caption and screen size are set.  There are files with </w:t>
+      </w:r>
+      <w:r>
+        <w:rPr>
+          <w:b/>
+          <w:bCs/>
+          <w:i/>
+          <w:iCs/>
+        </w:rPr>
+        <w:t>stubs</w:t>
+      </w:r>
+      <w:r>
+        <w:t xml:space="preserve"> for all classes (</w:t>
+      </w:r>
+      <w:r>
+        <w:rPr>
+          <w:b/>
+          <w:bCs/>
+        </w:rPr>
+        <w:t>no methods or instance variables yet</w:t>
+      </w:r>
+      <w:proofErr w:type="gramStart"/>
+      <w:r>
+        <w:t>)</w:t>
+      </w:r>
+      <w:proofErr w:type="gramEnd"/>
+      <w:r>
+        <w:t xml:space="preserve"> and an instance of each object is constructed in Game’s __</w:t>
       </w:r>
       <w:proofErr w:type="spellStart"/>
       <w:r>
@@ -2238,15 +2357,28 @@
         <w:t>Enemy.py</w:t>
       </w:r>
       <w:r>
-        <w:t xml:space="preserve"> file) has stubs for all its methods, per the UML class diagram, with each method having only </w:t>
+        <w:t xml:space="preserve"> file) has stubs for all its methods, per the UML class diagram, with each method having </w:t>
+      </w:r>
+      <w:r>
+        <w:rPr>
+          <w:b/>
+          <w:bCs/>
+        </w:rPr>
+        <w:t xml:space="preserve">only </w:t>
       </w:r>
       <w:proofErr w:type="gramStart"/>
       <w:r>
+        <w:rPr>
+          <w:b/>
+          <w:bCs/>
+        </w:rPr>
         <w:t xml:space="preserve">its </w:t>
       </w:r>
       <w:proofErr w:type="spellStart"/>
       <w:r>
         <w:rPr>
+          <w:b/>
+          <w:bCs/>
           <w:i/>
           <w:iCs/>
         </w:rPr>
@@ -2254,6 +2386,10 @@
       </w:r>
       <w:proofErr w:type="gramEnd"/>
       <w:r>
+        <w:rPr>
+          <w:b/>
+          <w:bCs/>
+        </w:rPr>
         <w:t xml:space="preserve"> parameter</w:t>
       </w:r>
       <w:proofErr w:type="spellEnd"/>
@@ -2296,7 +2432,42 @@
       </w:r>
       <w:proofErr w:type="gramEnd"/>
       <w:r>
-        <w:t xml:space="preserve"> no instance variable yet (add them as needed in the steps that follow) and (temporarily) prints a simple message.</w:t>
+        <w:t xml:space="preserve"> </w:t>
+      </w:r>
+      <w:r>
+        <w:rPr>
+          <w:b/>
+          <w:bCs/>
+        </w:rPr>
+        <w:t xml:space="preserve">no instance variable yet (add them </w:t>
+      </w:r>
+      <w:r>
+        <w:rPr>
+          <w:b/>
+          <w:bCs/>
+          <w:i/>
+          <w:iCs/>
+        </w:rPr>
+        <w:t xml:space="preserve">only as </w:t>
+      </w:r>
+      <w:r>
+        <w:rPr>
+          <w:b/>
+          <w:bCs/>
+          <w:i/>
+          <w:iCs/>
+        </w:rPr>
+        <w:t>needed</w:t>
+      </w:r>
+      <w:r>
+        <w:rPr>
+          <w:b/>
+          <w:bCs/>
+        </w:rPr>
+        <w:t xml:space="preserve"> in the steps that follow)</w:t>
+      </w:r>
+      <w:r>
+        <w:t xml:space="preserve"> and (temporarily) prints a simple message.</w:t>
       </w:r>
     </w:p>
     <w:p>
@@ -2450,7 +2621,19 @@
         <w:t>__</w:t>
       </w:r>
       <w:r>
-        <w:t xml:space="preserve"> having optional parameters for its </w:t>
+        <w:t xml:space="preserve"> having </w:t>
+      </w:r>
+      <w:r>
+        <w:rPr>
+          <w:b/>
+          <w:bCs/>
+          <w:i/>
+          <w:iCs/>
+        </w:rPr>
+        <w:t>optional parameters</w:t>
+      </w:r>
+      <w:r>
+        <w:t xml:space="preserve"> for its </w:t>
       </w:r>
       <w:r>
         <w:rPr>
@@ -4013,17 +4196,38 @@
         <w:t xml:space="preserve">, </w:t>
       </w:r>
       <w:r>
-        <w:t>with your instructor]  A blank screen appears.  The background, caption and screen size are set.  There are files with stubs for all classes (no methods</w:t>
-      </w:r>
-      <w:r>
-        <w:t xml:space="preserve"> or instance </w:t>
+        <w:t xml:space="preserve">with your </w:t>
       </w:r>
       <w:proofErr w:type="gramStart"/>
       <w:r>
-        <w:t xml:space="preserve">variables </w:t>
-      </w:r>
-      <w:r>
-        <w:t xml:space="preserve"> yet)</w:t>
+        <w:t>instructor]  A</w:t>
+      </w:r>
+      <w:proofErr w:type="gramEnd"/>
+      <w:r>
+        <w:t xml:space="preserve"> blank screen appears.  The background, caption and screen size are set.  There are files with </w:t>
+      </w:r>
+      <w:r>
+        <w:rPr>
+          <w:b/>
+          <w:bCs/>
+          <w:i/>
+          <w:iCs/>
+        </w:rPr>
+        <w:t>stubs</w:t>
+      </w:r>
+      <w:r>
+        <w:t xml:space="preserve"> for all classes (</w:t>
+      </w:r>
+      <w:r>
+        <w:rPr>
+          <w:b/>
+          <w:bCs/>
+        </w:rPr>
+        <w:t>no methods or instance variables yet</w:t>
+      </w:r>
+      <w:proofErr w:type="gramStart"/>
+      <w:r>
+        <w:t>)</w:t>
       </w:r>
       <w:proofErr w:type="gramEnd"/>
       <w:r>
@@ -4075,7 +4279,56 @@
         <w:t>Missile.py</w:t>
       </w:r>
       <w:r>
-        <w:t xml:space="preserve"> file) has stubs for all its methods, per the UML class diagram.  </w:t>
+        <w:t xml:space="preserve"> file) has stubs for all its methods, per the UML class diagram</w:t>
+      </w:r>
+      <w:r>
+        <w:t>,</w:t>
+      </w:r>
+      <w:r>
+        <w:t xml:space="preserve"> </w:t>
+      </w:r>
+      <w:r>
+        <w:t xml:space="preserve">with each method having </w:t>
+      </w:r>
+      <w:r>
+        <w:rPr>
+          <w:b/>
+          <w:bCs/>
+        </w:rPr>
+        <w:t xml:space="preserve">only </w:t>
+      </w:r>
+      <w:proofErr w:type="gramStart"/>
+      <w:r>
+        <w:rPr>
+          <w:b/>
+          <w:bCs/>
+        </w:rPr>
+        <w:t xml:space="preserve">its </w:t>
+      </w:r>
+      <w:proofErr w:type="spellStart"/>
+      <w:r>
+        <w:rPr>
+          <w:b/>
+          <w:bCs/>
+          <w:i/>
+          <w:iCs/>
+        </w:rPr>
+        <w:t>self</w:t>
+      </w:r>
+      <w:proofErr w:type="gramEnd"/>
+      <w:r>
+        <w:rPr>
+          <w:b/>
+          <w:bCs/>
+        </w:rPr>
+        <w:t xml:space="preserve"> parameter</w:t>
+      </w:r>
+      <w:proofErr w:type="spellEnd"/>
+      <w:r>
+        <w:t xml:space="preserve"> at this point</w:t>
+      </w:r>
+      <w:r>
+        <w:t xml:space="preserve">.  </w:t>
       </w:r>
       <w:r>
         <w:t>The constructor method (</w:t>
@@ -4116,7 +4369,42 @@
       </w:r>
       <w:proofErr w:type="gramEnd"/>
       <w:r>
-        <w:t xml:space="preserve"> no instance variable yet (add them as needed in the steps that follow) and (temporarily) prints a simple message.</w:t>
+        <w:t xml:space="preserve"> </w:t>
+      </w:r>
+      <w:r>
+        <w:rPr>
+          <w:b/>
+          <w:bCs/>
+        </w:rPr>
+        <w:t xml:space="preserve">no instance variable yet (add them </w:t>
+      </w:r>
+      <w:r>
+        <w:rPr>
+          <w:b/>
+          <w:bCs/>
+          <w:i/>
+          <w:iCs/>
+        </w:rPr>
+        <w:t xml:space="preserve">only as </w:t>
+      </w:r>
+      <w:r>
+        <w:rPr>
+          <w:b/>
+          <w:bCs/>
+          <w:i/>
+          <w:iCs/>
+        </w:rPr>
+        <w:t>needed</w:t>
+      </w:r>
+      <w:r>
+        <w:rPr>
+          <w:b/>
+          <w:bCs/>
+        </w:rPr>
+        <w:t xml:space="preserve"> in the steps that follow)</w:t>
+      </w:r>
+      <w:r>
+        <w:t xml:space="preserve"> and (temporarily) prints a simple message.</w:t>
       </w:r>
     </w:p>
     <w:p>
@@ -4158,15 +4446,18 @@
       <w:pPr>
         <w:pStyle w:val="ListParagraph"/>
         <w:numPr>
-          <w:ilvl w:val="1"/>
-          <w:numId w:val="6"/>
+          <w:ilvl w:val="0"/>
+          <w:numId w:val="18"/>
         </w:numPr>
         <w:spacing w:before="120"/>
-        <w:ind w:left="720"/>
         <w:contextualSpacing w:val="0"/>
       </w:pPr>
       <w:r>
-        <w:t xml:space="preserve">The Game's  </w:t>
+        <w:t xml:space="preserve">The </w:t>
+      </w:r>
+      <w:proofErr w:type="gramStart"/>
+      <w:r>
+        <w:t xml:space="preserve">Game's  </w:t>
       </w:r>
       <w:proofErr w:type="spellStart"/>
       <w:r>
@@ -4178,18 +4469,33 @@
         </w:rPr>
         <w:t>draw</w:t>
       </w:r>
-      <w:r>
-        <w:rPr>
-          <w:b/>
-          <w:bCs/>
-          <w:i/>
-          <w:iCs/>
-        </w:rPr>
-        <w:t>_game</w:t>
-      </w:r>
-      <w:proofErr w:type="spellEnd"/>
-      <w:r>
-        <w:t xml:space="preserve">  method calls</w:t>
+      <w:proofErr w:type="gramEnd"/>
+      <w:r>
+        <w:rPr>
+          <w:b/>
+          <w:bCs/>
+          <w:i/>
+          <w:iCs/>
+        </w:rPr>
+        <w:t>_</w:t>
+      </w:r>
+      <w:proofErr w:type="gramStart"/>
+      <w:r>
+        <w:rPr>
+          <w:b/>
+          <w:bCs/>
+          <w:i/>
+          <w:iCs/>
+        </w:rPr>
+        <w:t>game</w:t>
+      </w:r>
+      <w:proofErr w:type="spellEnd"/>
+      <w:r>
+        <w:t xml:space="preserve">  method</w:t>
+      </w:r>
+      <w:proofErr w:type="gramEnd"/>
+      <w:r>
+        <w:t xml:space="preserve"> calls</w:t>
       </w:r>
       <w:r>
         <w:t xml:space="preserve"> </w:t>
@@ -4197,6 +4503,7 @@
       <w:r>
         <w:t xml:space="preserve">the </w:t>
       </w:r>
+      <w:proofErr w:type="gramStart"/>
       <w:r>
         <w:t>Missile’s</w:t>
       </w:r>
@@ -4212,6 +4519,7 @@
         </w:rPr>
         <w:t>draw</w:t>
       </w:r>
+      <w:proofErr w:type="gramEnd"/>
       <w:r>
         <w:t xml:space="preserve">  method, which </w:t>
       </w:r>
@@ -4242,11 +4550,10 @@
       <w:pPr>
         <w:pStyle w:val="ListParagraph"/>
         <w:numPr>
-          <w:ilvl w:val="1"/>
-          <w:numId w:val="6"/>
+          <w:ilvl w:val="0"/>
+          <w:numId w:val="18"/>
         </w:numPr>
         <w:spacing w:before="120"/>
-        <w:ind w:left="720"/>
         <w:contextualSpacing w:val="0"/>
       </w:pPr>
       <w:r>
@@ -6582,6 +6889,178 @@
     </w:lvl>
   </w:abstractNum>
   <w:abstractNum w:abstractNumId="11" w15:restartNumberingAfterBreak="0">
+    <w:nsid w:val="53035BFB"/>
+    <w:multiLevelType w:val="hybridMultilevel"/>
+    <w:tmpl w:val="DAEE9E48"/>
+    <w:lvl w:ilvl="0" w:tplc="FFFFFFFF">
+      <w:start w:val="1"/>
+      <w:numFmt w:val="lowerLetter"/>
+      <w:lvlText w:val="%1."/>
+      <w:lvlJc w:val="left"/>
+      <w:pPr>
+        <w:ind w:left="1080" w:hanging="360"/>
+      </w:pPr>
+    </w:lvl>
+    <w:lvl w:ilvl="1" w:tplc="04090019" w:tentative="1">
+      <w:start w:val="1"/>
+      <w:numFmt w:val="lowerLetter"/>
+      <w:lvlText w:val="%2."/>
+      <w:lvlJc w:val="left"/>
+      <w:pPr>
+        <w:ind w:left="1440" w:hanging="360"/>
+      </w:pPr>
+    </w:lvl>
+    <w:lvl w:ilvl="2" w:tplc="0409001B" w:tentative="1">
+      <w:start w:val="1"/>
+      <w:numFmt w:val="lowerRoman"/>
+      <w:lvlText w:val="%3."/>
+      <w:lvlJc w:val="right"/>
+      <w:pPr>
+        <w:ind w:left="2160" w:hanging="180"/>
+      </w:pPr>
+    </w:lvl>
+    <w:lvl w:ilvl="3" w:tplc="0409000F" w:tentative="1">
+      <w:start w:val="1"/>
+      <w:numFmt w:val="decimal"/>
+      <w:lvlText w:val="%4."/>
+      <w:lvlJc w:val="left"/>
+      <w:pPr>
+        <w:ind w:left="2880" w:hanging="360"/>
+      </w:pPr>
+    </w:lvl>
+    <w:lvl w:ilvl="4" w:tplc="04090019" w:tentative="1">
+      <w:start w:val="1"/>
+      <w:numFmt w:val="lowerLetter"/>
+      <w:lvlText w:val="%5."/>
+      <w:lvlJc w:val="left"/>
+      <w:pPr>
+        <w:ind w:left="3600" w:hanging="360"/>
+      </w:pPr>
+    </w:lvl>
+    <w:lvl w:ilvl="5" w:tplc="0409001B" w:tentative="1">
+      <w:start w:val="1"/>
+      <w:numFmt w:val="lowerRoman"/>
+      <w:lvlText w:val="%6."/>
+      <w:lvlJc w:val="right"/>
+      <w:pPr>
+        <w:ind w:left="4320" w:hanging="180"/>
+      </w:pPr>
+    </w:lvl>
+    <w:lvl w:ilvl="6" w:tplc="0409000F" w:tentative="1">
+      <w:start w:val="1"/>
+      <w:numFmt w:val="decimal"/>
+      <w:lvlText w:val="%7."/>
+      <w:lvlJc w:val="left"/>
+      <w:pPr>
+        <w:ind w:left="5040" w:hanging="360"/>
+      </w:pPr>
+    </w:lvl>
+    <w:lvl w:ilvl="7" w:tplc="04090019" w:tentative="1">
+      <w:start w:val="1"/>
+      <w:numFmt w:val="lowerLetter"/>
+      <w:lvlText w:val="%8."/>
+      <w:lvlJc w:val="left"/>
+      <w:pPr>
+        <w:ind w:left="5760" w:hanging="360"/>
+      </w:pPr>
+    </w:lvl>
+    <w:lvl w:ilvl="8" w:tplc="0409001B" w:tentative="1">
+      <w:start w:val="1"/>
+      <w:numFmt w:val="lowerRoman"/>
+      <w:lvlText w:val="%9."/>
+      <w:lvlJc w:val="right"/>
+      <w:pPr>
+        <w:ind w:left="6480" w:hanging="180"/>
+      </w:pPr>
+    </w:lvl>
+  </w:abstractNum>
+  <w:abstractNum w:abstractNumId="12" w15:restartNumberingAfterBreak="0">
+    <w:nsid w:val="54DE0F40"/>
+    <w:multiLevelType w:val="hybridMultilevel"/>
+    <w:tmpl w:val="68F26CDA"/>
+    <w:lvl w:ilvl="0" w:tplc="FFFFFFFF">
+      <w:start w:val="1"/>
+      <w:numFmt w:val="lowerLetter"/>
+      <w:lvlText w:val="%1."/>
+      <w:lvlJc w:val="left"/>
+      <w:pPr>
+        <w:ind w:left="720" w:hanging="360"/>
+      </w:pPr>
+    </w:lvl>
+    <w:lvl w:ilvl="1" w:tplc="04090019" w:tentative="1">
+      <w:start w:val="1"/>
+      <w:numFmt w:val="lowerLetter"/>
+      <w:lvlText w:val="%2."/>
+      <w:lvlJc w:val="left"/>
+      <w:pPr>
+        <w:ind w:left="1080" w:hanging="360"/>
+      </w:pPr>
+    </w:lvl>
+    <w:lvl w:ilvl="2" w:tplc="0409001B" w:tentative="1">
+      <w:start w:val="1"/>
+      <w:numFmt w:val="lowerRoman"/>
+      <w:lvlText w:val="%3."/>
+      <w:lvlJc w:val="right"/>
+      <w:pPr>
+        <w:ind w:left="1800" w:hanging="180"/>
+      </w:pPr>
+    </w:lvl>
+    <w:lvl w:ilvl="3" w:tplc="0409000F" w:tentative="1">
+      <w:start w:val="1"/>
+      <w:numFmt w:val="decimal"/>
+      <w:lvlText w:val="%4."/>
+      <w:lvlJc w:val="left"/>
+      <w:pPr>
+        <w:ind w:left="2520" w:hanging="360"/>
+      </w:pPr>
+    </w:lvl>
+    <w:lvl w:ilvl="4" w:tplc="04090019" w:tentative="1">
+      <w:start w:val="1"/>
+      <w:numFmt w:val="lowerLetter"/>
+      <w:lvlText w:val="%5."/>
+      <w:lvlJc w:val="left"/>
+      <w:pPr>
+        <w:ind w:left="3240" w:hanging="360"/>
+      </w:pPr>
+    </w:lvl>
+    <w:lvl w:ilvl="5" w:tplc="0409001B" w:tentative="1">
+      <w:start w:val="1"/>
+      <w:numFmt w:val="lowerRoman"/>
+      <w:lvlText w:val="%6."/>
+      <w:lvlJc w:val="right"/>
+      <w:pPr>
+        <w:ind w:left="3960" w:hanging="180"/>
+      </w:pPr>
+    </w:lvl>
+    <w:lvl w:ilvl="6" w:tplc="0409000F" w:tentative="1">
+      <w:start w:val="1"/>
+      <w:numFmt w:val="decimal"/>
+      <w:lvlText w:val="%7."/>
+      <w:lvlJc w:val="left"/>
+      <w:pPr>
+        <w:ind w:left="4680" w:hanging="360"/>
+      </w:pPr>
+    </w:lvl>
+    <w:lvl w:ilvl="7" w:tplc="04090019" w:tentative="1">
+      <w:start w:val="1"/>
+      <w:numFmt w:val="lowerLetter"/>
+      <w:lvlText w:val="%8."/>
+      <w:lvlJc w:val="left"/>
+      <w:pPr>
+        <w:ind w:left="5400" w:hanging="360"/>
+      </w:pPr>
+    </w:lvl>
+    <w:lvl w:ilvl="8" w:tplc="0409001B" w:tentative="1">
+      <w:start w:val="1"/>
+      <w:numFmt w:val="lowerRoman"/>
+      <w:lvlText w:val="%9."/>
+      <w:lvlJc w:val="right"/>
+      <w:pPr>
+        <w:ind w:left="6120" w:hanging="180"/>
+      </w:pPr>
+    </w:lvl>
+  </w:abstractNum>
+  <w:abstractNum w:abstractNumId="13" w15:restartNumberingAfterBreak="0">
     <w:nsid w:val="635A3AFA"/>
     <w:multiLevelType w:val="hybridMultilevel"/>
     <w:tmpl w:val="CBBCA062"/>
@@ -6670,7 +7149,7 @@
       </w:pPr>
     </w:lvl>
   </w:abstractNum>
-  <w:abstractNum w:abstractNumId="12" w15:restartNumberingAfterBreak="0">
+  <w:abstractNum w:abstractNumId="14" w15:restartNumberingAfterBreak="0">
     <w:nsid w:val="66615C0D"/>
     <w:multiLevelType w:val="multilevel"/>
     <w:tmpl w:val="6AEC3AFC"/>
@@ -6760,7 +7239,7 @@
       </w:pPr>
     </w:lvl>
   </w:abstractNum>
-  <w:abstractNum w:abstractNumId="13" w15:restartNumberingAfterBreak="0">
+  <w:abstractNum w:abstractNumId="15" w15:restartNumberingAfterBreak="0">
     <w:nsid w:val="66A04B6C"/>
     <w:multiLevelType w:val="multilevel"/>
     <w:tmpl w:val="6AEC3AFC"/>
@@ -6850,7 +7329,7 @@
       </w:pPr>
     </w:lvl>
   </w:abstractNum>
-  <w:abstractNum w:abstractNumId="14" w15:restartNumberingAfterBreak="0">
+  <w:abstractNum w:abstractNumId="16" w15:restartNumberingAfterBreak="0">
     <w:nsid w:val="758F3DFC"/>
     <w:multiLevelType w:val="multilevel"/>
     <w:tmpl w:val="63EA60F6"/>
@@ -6940,7 +7419,7 @@
       </w:pPr>
     </w:lvl>
   </w:abstractNum>
-  <w:abstractNum w:abstractNumId="15" w15:restartNumberingAfterBreak="0">
+  <w:abstractNum w:abstractNumId="17" w15:restartNumberingAfterBreak="0">
     <w:nsid w:val="76E172EA"/>
     <w:multiLevelType w:val="hybridMultilevel"/>
     <w:tmpl w:val="B680DE9E"/>
@@ -7051,28 +7530,34 @@
     <w:abstractNumId w:val="7"/>
   </w:num>
   <w:num w:numId="9" w16cid:durableId="829637998">
-    <w:abstractNumId w:val="13"/>
+    <w:abstractNumId w:val="15"/>
   </w:num>
   <w:num w:numId="10" w16cid:durableId="19864156">
     <w:abstractNumId w:val="4"/>
   </w:num>
   <w:num w:numId="11" w16cid:durableId="804350069">
-    <w:abstractNumId w:val="14"/>
+    <w:abstractNumId w:val="16"/>
   </w:num>
   <w:num w:numId="12" w16cid:durableId="2133857872">
     <w:abstractNumId w:val="9"/>
   </w:num>
   <w:num w:numId="13" w16cid:durableId="626474348">
-    <w:abstractNumId w:val="12"/>
+    <w:abstractNumId w:val="14"/>
   </w:num>
   <w:num w:numId="14" w16cid:durableId="1398816631">
-    <w:abstractNumId w:val="15"/>
+    <w:abstractNumId w:val="17"/>
   </w:num>
   <w:num w:numId="15" w16cid:durableId="1941376838">
     <w:abstractNumId w:val="3"/>
   </w:num>
   <w:num w:numId="16" w16cid:durableId="1040671229">
+    <w:abstractNumId w:val="13"/>
+  </w:num>
+  <w:num w:numId="17" w16cid:durableId="1062144075">
     <w:abstractNumId w:val="11"/>
+  </w:num>
+  <w:num w:numId="18" w16cid:durableId="1161583233">
+    <w:abstractNumId w:val="12"/>
   </w:num>
 </w:numbering>
 </file>

</xml_diff>